<commit_message>
i made a change to the doc
</commit_message>
<xml_diff>
--- a/FET-Week10_Coding-Assignment_leah.docx
+++ b/FET-Week10_Coding-Assignment_leah.docx
@@ -71,7 +71,8 @@
           <w:p>
             <w:pPr>
               <w:pStyle w:val="Normal"/>
-              <w:widowControl/>
+              <w:widowControl w:val="false"/>
+              <w:suppressAutoHyphens w:val="true"/>
               <w:spacing w:lineRule="auto" w:line="240" w:before="0" w:after="0"/>
               <w:jc w:val="center"/>
               <w:rPr>
@@ -107,7 +108,8 @@
           <w:p>
             <w:pPr>
               <w:pStyle w:val="Normal"/>
-              <w:widowControl/>
+              <w:widowControl w:val="false"/>
+              <w:suppressAutoHyphens w:val="true"/>
               <w:spacing w:lineRule="auto" w:line="240" w:before="0" w:after="0"/>
               <w:jc w:val="center"/>
               <w:cnfStyle w:val="100000000000" w:firstRow="1" w:lastRow="0" w:firstColumn="0" w:lastColumn="0" w:oddVBand="0" w:evenVBand="0" w:oddHBand="0" w:evenHBand="0" w:firstRowFirstColumn="0" w:firstRowLastColumn="0" w:lastRowFirstColumn="0" w:lastRowLastColumn="0"/>
@@ -144,7 +146,8 @@
           <w:p>
             <w:pPr>
               <w:pStyle w:val="Normal"/>
-              <w:widowControl/>
+              <w:widowControl w:val="false"/>
+              <w:suppressAutoHyphens w:val="true"/>
               <w:spacing w:lineRule="auto" w:line="240" w:before="0" w:after="0"/>
               <w:jc w:val="center"/>
               <w:cnfStyle w:val="100000000000" w:firstRow="1" w:lastRow="0" w:firstColumn="0" w:lastColumn="0" w:oddVBand="0" w:evenVBand="0" w:oddHBand="0" w:evenHBand="0" w:firstRowFirstColumn="0" w:firstRowLastColumn="0" w:lastRowFirstColumn="0" w:lastRowLastColumn="0"/>
@@ -188,7 +191,8 @@
           <w:p>
             <w:pPr>
               <w:pStyle w:val="Normal"/>
-              <w:widowControl/>
+              <w:widowControl w:val="false"/>
+              <w:suppressAutoHyphens w:val="true"/>
               <w:spacing w:lineRule="auto" w:line="240" w:before="0" w:after="0"/>
               <w:jc w:val="left"/>
               <w:rPr>
@@ -225,7 +229,8 @@
           <w:p>
             <w:pPr>
               <w:pStyle w:val="Normal"/>
-              <w:widowControl/>
+              <w:widowControl w:val="false"/>
+              <w:suppressAutoHyphens w:val="true"/>
               <w:spacing w:lineRule="auto" w:line="240" w:before="0" w:after="0"/>
               <w:jc w:val="left"/>
               <w:cnfStyle w:val="000000100000" w:firstRow="0" w:lastRow="0" w:firstColumn="0" w:lastColumn="0" w:oddVBand="0" w:evenVBand="0" w:oddHBand="1" w:evenHBand="0" w:firstRowFirstColumn="0" w:firstRowLastColumn="0" w:lastRowFirstColumn="0" w:lastRowLastColumn="0"/>
@@ -258,7 +263,8 @@
           <w:p>
             <w:pPr>
               <w:pStyle w:val="Normal"/>
-              <w:widowControl/>
+              <w:widowControl w:val="false"/>
+              <w:suppressAutoHyphens w:val="true"/>
               <w:spacing w:lineRule="auto" w:line="240" w:before="0" w:after="0"/>
               <w:jc w:val="right"/>
               <w:cnfStyle w:val="000000100000" w:firstRow="0" w:lastRow="0" w:firstColumn="0" w:lastColumn="0" w:oddVBand="0" w:evenVBand="0" w:oddHBand="1" w:evenHBand="0" w:firstRowFirstColumn="0" w:firstRowLastColumn="0" w:lastRowFirstColumn="0" w:lastRowLastColumn="0"/>
@@ -294,7 +300,8 @@
           <w:p>
             <w:pPr>
               <w:pStyle w:val="Normal"/>
-              <w:widowControl/>
+              <w:widowControl w:val="false"/>
+              <w:suppressAutoHyphens w:val="true"/>
               <w:spacing w:lineRule="auto" w:line="240" w:before="0" w:after="0"/>
               <w:jc w:val="left"/>
               <w:rPr>
@@ -330,7 +337,8 @@
           <w:p>
             <w:pPr>
               <w:pStyle w:val="Normal"/>
-              <w:widowControl/>
+              <w:widowControl w:val="false"/>
+              <w:suppressAutoHyphens w:val="true"/>
               <w:spacing w:lineRule="auto" w:line="240" w:before="0" w:after="0"/>
               <w:jc w:val="left"/>
               <w:cnfStyle w:val="000000000000" w:firstRow="0" w:lastRow="0" w:firstColumn="0" w:lastColumn="0" w:oddVBand="0" w:evenVBand="0" w:oddHBand="0" w:evenHBand="0" w:firstRowFirstColumn="0" w:firstRowLastColumn="0" w:lastRowFirstColumn="0" w:lastRowLastColumn="0"/>
@@ -362,7 +370,8 @@
           <w:p>
             <w:pPr>
               <w:pStyle w:val="Normal"/>
-              <w:widowControl/>
+              <w:widowControl w:val="false"/>
+              <w:suppressAutoHyphens w:val="true"/>
               <w:spacing w:lineRule="auto" w:line="240" w:before="0" w:after="0"/>
               <w:jc w:val="right"/>
               <w:cnfStyle w:val="000000000000" w:firstRow="0" w:lastRow="0" w:firstColumn="0" w:lastColumn="0" w:oddVBand="0" w:evenVBand="0" w:oddHBand="0" w:evenHBand="0" w:firstRowFirstColumn="0" w:firstRowLastColumn="0" w:lastRowFirstColumn="0" w:lastRowLastColumn="0"/>
@@ -401,7 +410,8 @@
           <w:p>
             <w:pPr>
               <w:pStyle w:val="Normal"/>
-              <w:widowControl/>
+              <w:widowControl w:val="false"/>
+              <w:suppressAutoHyphens w:val="true"/>
               <w:spacing w:lineRule="auto" w:line="240" w:before="0" w:after="0"/>
               <w:jc w:val="left"/>
               <w:rPr>
@@ -438,7 +448,8 @@
           <w:p>
             <w:pPr>
               <w:pStyle w:val="Normal"/>
-              <w:widowControl/>
+              <w:widowControl w:val="false"/>
+              <w:suppressAutoHyphens w:val="true"/>
               <w:spacing w:lineRule="auto" w:line="240" w:before="0" w:after="0"/>
               <w:jc w:val="left"/>
               <w:cnfStyle w:val="000000100000" w:firstRow="0" w:lastRow="0" w:firstColumn="0" w:lastColumn="0" w:oddVBand="0" w:evenVBand="0" w:oddHBand="1" w:evenHBand="0" w:firstRowFirstColumn="0" w:firstRowLastColumn="0" w:lastRowFirstColumn="0" w:lastRowLastColumn="0"/>
@@ -471,7 +482,8 @@
           <w:p>
             <w:pPr>
               <w:pStyle w:val="Normal"/>
-              <w:widowControl/>
+              <w:widowControl w:val="false"/>
+              <w:suppressAutoHyphens w:val="true"/>
               <w:spacing w:lineRule="auto" w:line="240" w:before="0" w:after="0"/>
               <w:jc w:val="right"/>
               <w:cnfStyle w:val="000000100000" w:firstRow="0" w:lastRow="0" w:firstColumn="0" w:lastColumn="0" w:oddVBand="0" w:evenVBand="0" w:oddHBand="1" w:evenHBand="0" w:firstRowFirstColumn="0" w:firstRowLastColumn="0" w:lastRowFirstColumn="0" w:lastRowLastColumn="0"/>
@@ -507,7 +519,8 @@
           <w:p>
             <w:pPr>
               <w:pStyle w:val="Normal"/>
-              <w:widowControl/>
+              <w:widowControl w:val="false"/>
+              <w:suppressAutoHyphens w:val="true"/>
               <w:spacing w:lineRule="auto" w:line="240" w:before="0" w:after="0"/>
               <w:jc w:val="left"/>
               <w:rPr>
@@ -543,7 +556,8 @@
           <w:p>
             <w:pPr>
               <w:pStyle w:val="Normal"/>
-              <w:widowControl/>
+              <w:widowControl w:val="false"/>
+              <w:suppressAutoHyphens w:val="true"/>
               <w:spacing w:lineRule="auto" w:line="240" w:before="0" w:after="0"/>
               <w:jc w:val="left"/>
               <w:cnfStyle w:val="000000000000" w:firstRow="0" w:lastRow="0" w:firstColumn="0" w:lastColumn="0" w:oddVBand="0" w:evenVBand="0" w:oddHBand="0" w:evenHBand="0" w:firstRowFirstColumn="0" w:firstRowLastColumn="0" w:lastRowFirstColumn="0" w:lastRowLastColumn="0"/>
@@ -575,7 +589,8 @@
           <w:p>
             <w:pPr>
               <w:pStyle w:val="Normal"/>
-              <w:widowControl/>
+              <w:widowControl w:val="false"/>
+              <w:suppressAutoHyphens w:val="true"/>
               <w:spacing w:lineRule="auto" w:line="240" w:before="0" w:after="0"/>
               <w:jc w:val="right"/>
               <w:cnfStyle w:val="000000000000" w:firstRow="0" w:lastRow="0" w:firstColumn="0" w:lastColumn="0" w:oddVBand="0" w:evenVBand="0" w:oddHBand="0" w:evenHBand="0" w:firstRowFirstColumn="0" w:firstRowLastColumn="0" w:lastRowFirstColumn="0" w:lastRowLastColumn="0"/>
@@ -1629,33 +1644,42 @@
         </w:rPr>
       </w:pPr>
       <w:r>
-        <w:rPr/>
-      </w:r>
-    </w:p>
-    <w:p>
-      <w:pPr>
-        <w:pStyle w:val="Normal"/>
-        <w:rPr>
-          <w:b/>
-          <w:b/>
-          <w:szCs w:val="24"/>
-        </w:rPr>
-      </w:pPr>
-      <w:r>
-        <w:rPr/>
-      </w:r>
-    </w:p>
-    <w:p>
-      <w:pPr>
-        <w:pStyle w:val="Normal"/>
-        <w:rPr>
-          <w:b/>
-          <w:b/>
-          <w:szCs w:val="24"/>
-        </w:rPr>
-      </w:pPr>
-      <w:r>
-        <w:rPr/>
+        <w:rPr>
+          <w:b/>
+          <w:szCs w:val="24"/>
+        </w:rPr>
+      </w:r>
+    </w:p>
+    <w:p>
+      <w:pPr>
+        <w:pStyle w:val="Normal"/>
+        <w:rPr>
+          <w:b/>
+          <w:b/>
+          <w:szCs w:val="24"/>
+        </w:rPr>
+      </w:pPr>
+      <w:r>
+        <w:rPr>
+          <w:b/>
+          <w:szCs w:val="24"/>
+        </w:rPr>
+      </w:r>
+    </w:p>
+    <w:p>
+      <w:pPr>
+        <w:pStyle w:val="Normal"/>
+        <w:rPr>
+          <w:b/>
+          <w:b/>
+          <w:szCs w:val="24"/>
+        </w:rPr>
+      </w:pPr>
+      <w:r>
+        <w:rPr>
+          <w:b/>
+          <w:szCs w:val="24"/>
+        </w:rPr>
         <w:drawing>
           <wp:anchor behindDoc="0" distT="0" distB="0" distL="0" distR="0" simplePos="0" locked="0" layoutInCell="0" allowOverlap="1" relativeHeight="14">
             <wp:simplePos x="0" y="0"/>
@@ -1713,20 +1737,26 @@
         </w:rPr>
       </w:pPr>
       <w:r>
-        <w:rPr/>
-      </w:r>
-    </w:p>
-    <w:p>
-      <w:pPr>
-        <w:pStyle w:val="Normal"/>
-        <w:rPr>
-          <w:b/>
-          <w:b/>
-          <w:szCs w:val="24"/>
-        </w:rPr>
-      </w:pPr>
-      <w:r>
-        <w:rPr/>
+        <w:rPr>
+          <w:b/>
+          <w:szCs w:val="24"/>
+        </w:rPr>
+      </w:r>
+    </w:p>
+    <w:p>
+      <w:pPr>
+        <w:pStyle w:val="Normal"/>
+        <w:rPr>
+          <w:b/>
+          <w:b/>
+          <w:szCs w:val="24"/>
+        </w:rPr>
+      </w:pPr>
+      <w:r>
+        <w:rPr>
+          <w:b/>
+          <w:szCs w:val="24"/>
+        </w:rPr>
         <w:drawing>
           <wp:anchor behindDoc="0" distT="0" distB="0" distL="0" distR="0" simplePos="0" locked="0" layoutInCell="0" allowOverlap="1" relativeHeight="15">
             <wp:simplePos x="0" y="0"/>
@@ -1784,85 +1814,106 @@
         </w:rPr>
       </w:pPr>
       <w:r>
-        <w:rPr/>
-      </w:r>
-    </w:p>
-    <w:p>
-      <w:pPr>
-        <w:pStyle w:val="Normal"/>
-        <w:rPr>
-          <w:b/>
-          <w:b/>
-          <w:szCs w:val="24"/>
-        </w:rPr>
-      </w:pPr>
-      <w:r>
-        <w:rPr/>
-      </w:r>
-    </w:p>
-    <w:p>
-      <w:pPr>
-        <w:pStyle w:val="Normal"/>
-        <w:rPr>
-          <w:b/>
-          <w:b/>
-          <w:szCs w:val="24"/>
-        </w:rPr>
-      </w:pPr>
-      <w:r>
-        <w:rPr/>
-      </w:r>
-    </w:p>
-    <w:p>
-      <w:pPr>
-        <w:pStyle w:val="Normal"/>
-        <w:rPr>
-          <w:b/>
-          <w:b/>
-          <w:szCs w:val="24"/>
-        </w:rPr>
-      </w:pPr>
-      <w:r>
-        <w:rPr/>
-      </w:r>
-    </w:p>
-    <w:p>
-      <w:pPr>
-        <w:pStyle w:val="Normal"/>
-        <w:rPr>
-          <w:b/>
-          <w:b/>
-          <w:szCs w:val="24"/>
-        </w:rPr>
-      </w:pPr>
-      <w:r>
-        <w:rPr/>
-      </w:r>
-    </w:p>
-    <w:p>
-      <w:pPr>
-        <w:pStyle w:val="Normal"/>
-        <w:rPr>
-          <w:b/>
-          <w:b/>
-          <w:szCs w:val="24"/>
-        </w:rPr>
-      </w:pPr>
-      <w:r>
-        <w:rPr/>
-      </w:r>
-    </w:p>
-    <w:p>
-      <w:pPr>
-        <w:pStyle w:val="Normal"/>
-        <w:rPr>
-          <w:b/>
-          <w:b/>
-          <w:szCs w:val="24"/>
-        </w:rPr>
-      </w:pPr>
-      <w:r>
-        <w:rPr/>
+        <w:rPr>
+          <w:b/>
+          <w:szCs w:val="24"/>
+        </w:rPr>
+      </w:r>
+    </w:p>
+    <w:p>
+      <w:pPr>
+        <w:pStyle w:val="Normal"/>
+        <w:rPr>
+          <w:b/>
+          <w:b/>
+          <w:szCs w:val="24"/>
+        </w:rPr>
+      </w:pPr>
+      <w:r>
+        <w:rPr>
+          <w:b/>
+          <w:szCs w:val="24"/>
+        </w:rPr>
+      </w:r>
+    </w:p>
+    <w:p>
+      <w:pPr>
+        <w:pStyle w:val="Normal"/>
+        <w:rPr>
+          <w:b/>
+          <w:b/>
+          <w:szCs w:val="24"/>
+        </w:rPr>
+      </w:pPr>
+      <w:r>
+        <w:rPr>
+          <w:b/>
+          <w:szCs w:val="24"/>
+        </w:rPr>
+      </w:r>
+    </w:p>
+    <w:p>
+      <w:pPr>
+        <w:pStyle w:val="Normal"/>
+        <w:rPr>
+          <w:b/>
+          <w:b/>
+          <w:szCs w:val="24"/>
+        </w:rPr>
+      </w:pPr>
+      <w:r>
+        <w:rPr>
+          <w:b/>
+          <w:szCs w:val="24"/>
+        </w:rPr>
+      </w:r>
+    </w:p>
+    <w:p>
+      <w:pPr>
+        <w:pStyle w:val="Normal"/>
+        <w:rPr>
+          <w:b/>
+          <w:b/>
+          <w:szCs w:val="24"/>
+        </w:rPr>
+      </w:pPr>
+      <w:r>
+        <w:rPr>
+          <w:b/>
+          <w:szCs w:val="24"/>
+        </w:rPr>
+      </w:r>
+    </w:p>
+    <w:p>
+      <w:pPr>
+        <w:pStyle w:val="Normal"/>
+        <w:rPr>
+          <w:b/>
+          <w:b/>
+          <w:szCs w:val="24"/>
+        </w:rPr>
+      </w:pPr>
+      <w:r>
+        <w:rPr>
+          <w:b/>
+          <w:szCs w:val="24"/>
+        </w:rPr>
+      </w:r>
+    </w:p>
+    <w:p>
+      <w:pPr>
+        <w:pStyle w:val="Normal"/>
+        <w:rPr>
+          <w:b/>
+          <w:b/>
+          <w:szCs w:val="24"/>
+        </w:rPr>
+      </w:pPr>
+      <w:r>
+        <w:rPr>
+          <w:b/>
+          <w:szCs w:val="24"/>
+        </w:rPr>
         <w:drawing>
           <wp:anchor behindDoc="0" distT="0" distB="0" distL="0" distR="0" simplePos="0" locked="0" layoutInCell="0" allowOverlap="1" relativeHeight="16">
             <wp:simplePos x="0" y="0"/>
@@ -1920,20 +1971,26 @@
         </w:rPr>
       </w:pPr>
       <w:r>
-        <w:rPr/>
-      </w:r>
-    </w:p>
-    <w:p>
-      <w:pPr>
-        <w:pStyle w:val="Normal"/>
-        <w:rPr>
-          <w:b/>
-          <w:b/>
-          <w:szCs w:val="24"/>
-        </w:rPr>
-      </w:pPr>
-      <w:r>
-        <w:rPr/>
+        <w:rPr>
+          <w:b/>
+          <w:szCs w:val="24"/>
+        </w:rPr>
+      </w:r>
+    </w:p>
+    <w:p>
+      <w:pPr>
+        <w:pStyle w:val="Normal"/>
+        <w:rPr>
+          <w:b/>
+          <w:b/>
+          <w:szCs w:val="24"/>
+        </w:rPr>
+      </w:pPr>
+      <w:r>
+        <w:rPr>
+          <w:b/>
+          <w:szCs w:val="24"/>
+        </w:rPr>
       </w:r>
     </w:p>
     <w:p>
@@ -1963,59 +2020,75 @@
         </w:rPr>
       </w:pPr>
       <w:r>
-        <w:rPr/>
-      </w:r>
-    </w:p>
-    <w:p>
-      <w:pPr>
-        <w:pStyle w:val="Normal"/>
-        <w:rPr>
-          <w:b/>
-          <w:b/>
-          <w:szCs w:val="24"/>
-        </w:rPr>
-      </w:pPr>
-      <w:r>
-        <w:rPr/>
-      </w:r>
-    </w:p>
-    <w:p>
-      <w:pPr>
-        <w:pStyle w:val="Normal"/>
-        <w:rPr>
-          <w:b/>
-          <w:b/>
-          <w:szCs w:val="24"/>
-        </w:rPr>
-      </w:pPr>
-      <w:r>
-        <w:rPr/>
-      </w:r>
-    </w:p>
-    <w:p>
-      <w:pPr>
-        <w:pStyle w:val="Normal"/>
-        <w:rPr>
-          <w:b/>
-          <w:b/>
-          <w:szCs w:val="24"/>
-        </w:rPr>
-      </w:pPr>
-      <w:r>
-        <w:rPr/>
-      </w:r>
-    </w:p>
-    <w:p>
-      <w:pPr>
-        <w:pStyle w:val="Normal"/>
-        <w:rPr>
-          <w:b/>
-          <w:b/>
-          <w:szCs w:val="24"/>
-        </w:rPr>
-      </w:pPr>
-      <w:r>
-        <w:rPr/>
+        <w:rPr>
+          <w:b/>
+          <w:szCs w:val="24"/>
+        </w:rPr>
+      </w:r>
+    </w:p>
+    <w:p>
+      <w:pPr>
+        <w:pStyle w:val="Normal"/>
+        <w:rPr>
+          <w:b/>
+          <w:b/>
+          <w:szCs w:val="24"/>
+        </w:rPr>
+      </w:pPr>
+      <w:r>
+        <w:rPr>
+          <w:b/>
+          <w:szCs w:val="24"/>
+        </w:rPr>
+      </w:r>
+    </w:p>
+    <w:p>
+      <w:pPr>
+        <w:pStyle w:val="Normal"/>
+        <w:rPr>
+          <w:b/>
+          <w:b/>
+          <w:szCs w:val="24"/>
+        </w:rPr>
+      </w:pPr>
+      <w:r>
+        <w:rPr>
+          <w:b/>
+          <w:szCs w:val="24"/>
+        </w:rPr>
+      </w:r>
+    </w:p>
+    <w:p>
+      <w:pPr>
+        <w:pStyle w:val="Normal"/>
+        <w:rPr>
+          <w:b/>
+          <w:b/>
+          <w:szCs w:val="24"/>
+        </w:rPr>
+      </w:pPr>
+      <w:r>
+        <w:rPr>
+          <w:b/>
+          <w:szCs w:val="24"/>
+        </w:rPr>
+        <w:t>https://github.com/MomPrismPower/Week10PotLuck</w:t>
+      </w:r>
+    </w:p>
+    <w:p>
+      <w:pPr>
+        <w:pStyle w:val="Normal"/>
+        <w:rPr>
+          <w:b/>
+          <w:b/>
+          <w:szCs w:val="24"/>
+        </w:rPr>
+      </w:pPr>
+      <w:r>
+        <w:rPr>
+          <w:b/>
+          <w:szCs w:val="24"/>
+        </w:rPr>
       </w:r>
     </w:p>
     <w:p>
@@ -2756,6 +2829,7 @@
     <w:qFormat/>
     <w:pPr>
       <w:widowControl/>
+      <w:suppressAutoHyphens w:val="true"/>
       <w:bidi w:val="0"/>
       <w:spacing w:lineRule="auto" w:line="259" w:before="0" w:after="160"/>
       <w:jc w:val="left"/>

</xml_diff>